<commit_message>
Huffman-Baum ersetzt im Peter Pan-Beispiel
</commit_message>
<xml_diff>
--- a/AO/src/ue5/META-INF/Übungsaufgabe 05 zu Algorithms and Optimizations.docx
+++ b/AO/src/ue5/META-INF/Übungsaufgabe 05 zu Algorithms and Optimizations.docx
@@ -125,15 +125,7 @@
           <w:b/>
           <w:bCs/>
         </w:rPr>
-        <w:t xml:space="preserve"> </w:t>
-      </w:r>
-      <w:r>
-        <w:rPr>
-          <w:rFonts w:ascii="Times New Roman" w:eastAsia="Calibri" w:hAnsi="Times New Roman" w:cs="Times New Roman"/>
-          <w:b/>
-          <w:bCs/>
-        </w:rPr>
-        <w:t>14.11</w:t>
+        <w:t xml:space="preserve"> 14.11</w:t>
       </w:r>
       <w:r>
         <w:rPr>
@@ -292,7 +284,7 @@
           <w:sz w:val="36"/>
           <w:szCs w:val="36"/>
         </w:rPr>
-        <w:t>Aufgabe 1</w:t>
+        <w:t>Aufgabe 1:</w:t>
       </w:r>
       <w:r>
         <w:rPr>
@@ -300,14 +292,6 @@
           <w:sz w:val="36"/>
           <w:szCs w:val="36"/>
         </w:rPr>
-        <w:t>:</w:t>
-      </w:r>
-      <w:r>
-        <w:rPr>
-          <w:rFonts w:ascii="Calibri" w:hAnsi="Calibri"/>
-          <w:sz w:val="36"/>
-          <w:szCs w:val="36"/>
-        </w:rPr>
         <w:br/>
       </w:r>
       <w:proofErr w:type="spellStart"/>
@@ -604,14 +588,7 @@
           <w:b/>
           <w:lang w:val="en-US"/>
         </w:rPr>
-        <w:t>Impleme</w:t>
-      </w:r>
-      <w:r>
-        <w:rPr>
-          <w:b/>
-          <w:lang w:val="en-US"/>
-        </w:rPr>
-        <w:t>ntierung</w:t>
+        <w:t>Implementierung</w:t>
       </w:r>
       <w:proofErr w:type="spellEnd"/>
       <w:r>
@@ -699,7 +676,8 @@
       <w:r>
         <w:rPr>
           <w:b/>
-          <w:lang w:val="en-US"/>
+          <w:noProof/>
+          <w:lang w:eastAsia="de-DE"/>
         </w:rPr>
         <w:drawing>
           <wp:inline distT="0" distB="0" distL="0" distR="0" wp14:anchorId="33359D8E" wp14:editId="2AEA1DFD">
@@ -1156,15 +1134,7 @@
           <w:sz w:val="36"/>
           <w:szCs w:val="36"/>
         </w:rPr>
-        <w:t>Aufgabe 2</w:t>
-      </w:r>
-      <w:r>
-        <w:rPr>
-          <w:rFonts w:ascii="Calibri" w:hAnsi="Calibri"/>
-          <w:sz w:val="36"/>
-          <w:szCs w:val="36"/>
-        </w:rPr>
-        <w:t>:</w:t>
+        <w:t>Aufgabe 2:</w:t>
       </w:r>
       <w:r>
         <w:rPr>
@@ -2547,6 +2517,7 @@
       <w:r>
         <w:rPr>
           <w:noProof/>
+          <w:lang w:eastAsia="de-DE"/>
         </w:rPr>
         <w:drawing>
           <wp:anchor distT="0" distB="0" distL="114300" distR="114300" simplePos="0" relativeHeight="251658240" behindDoc="0" locked="0" layoutInCell="1" allowOverlap="1" wp14:anchorId="2D75CC51" wp14:editId="3A40B19C">
@@ -2621,6 +2592,8 @@
         </w:rPr>
         <w:t xml:space="preserve"> vom Roman „Peter Pan“:</w:t>
       </w:r>
+      <w:bookmarkStart w:id="0" w:name="_GoBack"/>
+      <w:bookmarkEnd w:id="0"/>
     </w:p>
     <w:p>
       <w:pPr>
@@ -2635,10 +2608,10 @@
           <w:noProof/>
         </w:rPr>
         <w:drawing>
-          <wp:inline distT="0" distB="0" distL="0" distR="0" wp14:anchorId="667260DE" wp14:editId="072F56E2">
-            <wp:extent cx="9953971" cy="1322551"/>
-            <wp:effectExtent l="25400" t="25400" r="28575" b="24130"/>
-            <wp:docPr id="1" name="Bild 1" descr="huffmanTree_ascii_peter_pan.PNG"/>
+          <wp:inline distT="0" distB="0" distL="0" distR="0" wp14:anchorId="14365A70" wp14:editId="1756C1E8">
+            <wp:extent cx="9933940" cy="1319530"/>
+            <wp:effectExtent l="25400" t="25400" r="22860" b="26670"/>
+            <wp:docPr id="3" name="Bild 3" descr="huffmanTree_ascii_peter_pan.PNG"/>
             <wp:cNvGraphicFramePr>
               <a:graphicFrameLocks xmlns:a="http://schemas.openxmlformats.org/drawingml/2006/main" noChangeAspect="1"/>
             </wp:cNvGraphicFramePr>
@@ -2667,20 +2640,17 @@
                   <pic:spPr bwMode="auto">
                     <a:xfrm>
                       <a:off x="0" y="0"/>
-                      <a:ext cx="9985254" cy="1326708"/>
+                      <a:ext cx="9933940" cy="1319530"/>
                     </a:xfrm>
                     <a:prstGeom prst="rect">
                       <a:avLst/>
                     </a:prstGeom>
                     <a:noFill/>
-                    <a:ln>
+                    <a:ln w="12700">
                       <a:solidFill>
                         <a:schemeClr val="accent1"/>
                       </a:solidFill>
                     </a:ln>
-                    <a:effectLst>
-                      <a:softEdge rad="0"/>
-                    </a:effectLst>
                   </pic:spPr>
                 </pic:pic>
               </a:graphicData>
@@ -2744,8 +2714,6 @@
         </w:rPr>
         <w:t xml:space="preserve"> (Bitte Zoomen)</w:t>
       </w:r>
-      <w:bookmarkStart w:id="0" w:name="_GoBack"/>
-      <w:bookmarkEnd w:id="0"/>
     </w:p>
     <w:tbl>
       <w:tblPr>
@@ -11368,6 +11336,7 @@
   <w:style w:type="character" w:default="1" w:styleId="Absatz-Standardschriftart">
     <w:name w:val="Default Paragraph Font"/>
     <w:uiPriority w:val="1"/>
+    <w:semiHidden/>
     <w:unhideWhenUsed/>
   </w:style>
   <w:style w:type="table" w:default="1" w:styleId="NormaleTabelle">
@@ -11652,11 +11621,11 @@
           <c:showBubbleSize val="0"/>
         </c:dLbls>
         <c:gapWidth val="182"/>
-        <c:axId val="2118163984"/>
-        <c:axId val="2143649424"/>
+        <c:axId val="2134600896"/>
+        <c:axId val="-2143051872"/>
       </c:barChart>
       <c:catAx>
-        <c:axId val="2118163984"/>
+        <c:axId val="2134600896"/>
         <c:scaling>
           <c:orientation val="minMax"/>
         </c:scaling>
@@ -11699,7 +11668,7 @@
             <a:endParaRPr lang="de-DE"/>
           </a:p>
         </c:txPr>
-        <c:crossAx val="2143649424"/>
+        <c:crossAx val="-2143051872"/>
         <c:crosses val="autoZero"/>
         <c:auto val="1"/>
         <c:lblAlgn val="ctr"/>
@@ -11707,7 +11676,7 @@
         <c:noMultiLvlLbl val="0"/>
       </c:catAx>
       <c:valAx>
-        <c:axId val="2143649424"/>
+        <c:axId val="-2143051872"/>
         <c:scaling>
           <c:orientation val="minMax"/>
         </c:scaling>
@@ -11758,7 +11727,7 @@
             <a:endParaRPr lang="de-DE"/>
           </a:p>
         </c:txPr>
-        <c:crossAx val="2118163984"/>
+        <c:crossAx val="2134600896"/>
         <c:crosses val="autoZero"/>
         <c:crossBetween val="between"/>
       </c:valAx>

</xml_diff>